<commit_message>
Working on Fixing Scene Loading
</commit_message>
<xml_diff>
--- a/How-To_Play.docx
+++ b/How-To_Play.docx
@@ -28,11 +28,11 @@
         <w:drawing>
           <wp:anchor distT="0" distB="0" distL="114300" distR="114300" simplePos="0" relativeHeight="251658240" behindDoc="0" locked="0" layoutInCell="1" allowOverlap="1" wp14:anchorId="3103E025">
             <wp:simplePos x="0" y="0"/>
-            <wp:positionH relativeFrom="column">
-              <wp:posOffset>-342900</wp:posOffset>
+            <wp:positionH relativeFrom="margin">
+              <wp:align>left</wp:align>
             </wp:positionH>
             <wp:positionV relativeFrom="paragraph">
-              <wp:posOffset>1666875</wp:posOffset>
+              <wp:posOffset>1190625</wp:posOffset>
             </wp:positionV>
             <wp:extent cx="3535680" cy="2889885"/>
             <wp:effectExtent l="0" t="0" r="7620" b="5715"/>
@@ -80,6 +80,64 @@
         </w:drawing>
       </w:r>
       <w:r>
+        <w:rPr>
+          <w:noProof/>
+        </w:rPr>
+        <w:drawing>
+          <wp:anchor distT="0" distB="0" distL="114300" distR="114300" simplePos="0" relativeHeight="251660288" behindDoc="0" locked="0" layoutInCell="1" allowOverlap="1" wp14:anchorId="5FF0F0EB">
+            <wp:simplePos x="0" y="0"/>
+            <wp:positionH relativeFrom="margin">
+              <wp:align>left</wp:align>
+            </wp:positionH>
+            <wp:positionV relativeFrom="paragraph">
+              <wp:posOffset>4286250</wp:posOffset>
+            </wp:positionV>
+            <wp:extent cx="5474970" cy="3078480"/>
+            <wp:effectExtent l="0" t="0" r="0" b="7620"/>
+            <wp:wrapNone/>
+            <wp:docPr id="2" name="Picture 2"/>
+            <wp:cNvGraphicFramePr>
+              <a:graphicFrameLocks xmlns:a="http://schemas.openxmlformats.org/drawingml/2006/main" noChangeAspect="1"/>
+            </wp:cNvGraphicFramePr>
+            <a:graphic xmlns:a="http://schemas.openxmlformats.org/drawingml/2006/main">
+              <a:graphicData uri="http://schemas.openxmlformats.org/drawingml/2006/picture">
+                <pic:pic xmlns:pic="http://schemas.openxmlformats.org/drawingml/2006/picture">
+                  <pic:nvPicPr>
+                    <pic:cNvPr id="0" name="Picture 2"/>
+                    <pic:cNvPicPr>
+                      <a:picLocks noChangeAspect="1" noChangeArrowheads="1"/>
+                    </pic:cNvPicPr>
+                  </pic:nvPicPr>
+                  <pic:blipFill>
+                    <a:blip r:embed="rId5">
+                      <a:extLst>
+                        <a:ext uri="{28A0092B-C50C-407E-A947-70E740481C1C}">
+                          <a14:useLocalDpi xmlns:a14="http://schemas.microsoft.com/office/drawing/2010/main" val="0"/>
+                        </a:ext>
+                      </a:extLst>
+                    </a:blip>
+                    <a:srcRect/>
+                    <a:stretch>
+                      <a:fillRect/>
+                    </a:stretch>
+                  </pic:blipFill>
+                  <pic:spPr bwMode="auto">
+                    <a:xfrm>
+                      <a:off x="0" y="0"/>
+                      <a:ext cx="5474970" cy="3078480"/>
+                    </a:xfrm>
+                    <a:prstGeom prst="rect">
+                      <a:avLst/>
+                    </a:prstGeom>
+                    <a:noFill/>
+                  </pic:spPr>
+                </pic:pic>
+              </a:graphicData>
+            </a:graphic>
+          </wp:anchor>
+        </w:drawing>
+      </w:r>
+      <w:r>
         <w:t xml:space="preserve">House of Shadows is a point and click adventure mystery game. Your player moves throughout the </w:t>
       </w:r>
       <w:proofErr w:type="gramStart"/>
@@ -92,6 +150,64 @@
       </w:r>
       <w:bookmarkStart w:id="0" w:name="_GoBack"/>
       <w:bookmarkEnd w:id="0"/>
+      <w:r>
+        <w:rPr>
+          <w:noProof/>
+        </w:rPr>
+        <w:drawing>
+          <wp:anchor distT="0" distB="0" distL="114300" distR="114300" simplePos="0" relativeHeight="251659264" behindDoc="0" locked="0" layoutInCell="1" allowOverlap="1" wp14:anchorId="189F5A48">
+            <wp:simplePos x="0" y="0"/>
+            <wp:positionH relativeFrom="column">
+              <wp:posOffset>1066800</wp:posOffset>
+            </wp:positionH>
+            <wp:positionV relativeFrom="paragraph">
+              <wp:posOffset>733425</wp:posOffset>
+            </wp:positionV>
+            <wp:extent cx="3657600" cy="3602990"/>
+            <wp:effectExtent l="0" t="0" r="0" b="0"/>
+            <wp:wrapNone/>
+            <wp:docPr id="3" name="Picture 3"/>
+            <wp:cNvGraphicFramePr>
+              <a:graphicFrameLocks xmlns:a="http://schemas.openxmlformats.org/drawingml/2006/main" noChangeAspect="1"/>
+            </wp:cNvGraphicFramePr>
+            <a:graphic xmlns:a="http://schemas.openxmlformats.org/drawingml/2006/main">
+              <a:graphicData uri="http://schemas.openxmlformats.org/drawingml/2006/picture">
+                <pic:pic xmlns:pic="http://schemas.openxmlformats.org/drawingml/2006/picture">
+                  <pic:nvPicPr>
+                    <pic:cNvPr id="0" name="Picture 3"/>
+                    <pic:cNvPicPr>
+                      <a:picLocks noChangeAspect="1" noChangeArrowheads="1"/>
+                    </pic:cNvPicPr>
+                  </pic:nvPicPr>
+                  <pic:blipFill>
+                    <a:blip r:embed="rId6">
+                      <a:extLst>
+                        <a:ext uri="{28A0092B-C50C-407E-A947-70E740481C1C}">
+                          <a14:useLocalDpi xmlns:a14="http://schemas.microsoft.com/office/drawing/2010/main" val="0"/>
+                        </a:ext>
+                      </a:extLst>
+                    </a:blip>
+                    <a:srcRect/>
+                    <a:stretch>
+                      <a:fillRect/>
+                    </a:stretch>
+                  </pic:blipFill>
+                  <pic:spPr bwMode="auto">
+                    <a:xfrm>
+                      <a:off x="0" y="0"/>
+                      <a:ext cx="3657600" cy="3602990"/>
+                    </a:xfrm>
+                    <a:prstGeom prst="rect">
+                      <a:avLst/>
+                    </a:prstGeom>
+                    <a:noFill/>
+                  </pic:spPr>
+                </pic:pic>
+              </a:graphicData>
+            </a:graphic>
+          </wp:anchor>
+        </w:drawing>
+      </w:r>
     </w:p>
     <w:sectPr>
       <w:pgSz w:w="12240" w:h="15840"/>

</xml_diff>